<commit_message>
Update Chapter 22 Sound and Music.docx
</commit_message>
<xml_diff>
--- a/24 ... Chapter 22 Sound and Music/Chapter 22 Sound and Music.docx
+++ b/24 ... Chapter 22 Sound and Music/Chapter 22 Sound and Music.docx
@@ -776,6 +776,59 @@
       <w:pPr>
         <w:pStyle w:val="Style1"/>
       </w:pPr>
+      <w:r>
+        <w:rPr>
+          <w:noProof/>
+        </w:rPr>
+        <w:drawing>
+          <wp:inline distT="0" distB="0" distL="0" distR="0" wp14:anchorId="22A1B905" wp14:editId="24CB2124">
+            <wp:extent cx="4417437" cy="2487168"/>
+            <wp:effectExtent l="0" t="0" r="2540" b="8890"/>
+            <wp:docPr id="11" name="Picture 11" descr="Microsoft announces mixed reality coming to Xbox One and Project Scorpio in  2018"/>
+            <wp:cNvGraphicFramePr>
+              <a:graphicFrameLocks xmlns:a="http://schemas.openxmlformats.org/drawingml/2006/main" noChangeAspect="1"/>
+            </wp:cNvGraphicFramePr>
+            <a:graphic xmlns:a="http://schemas.openxmlformats.org/drawingml/2006/main">
+              <a:graphicData uri="http://schemas.openxmlformats.org/drawingml/2006/picture">
+                <pic:pic xmlns:pic="http://schemas.openxmlformats.org/drawingml/2006/picture">
+                  <pic:nvPicPr>
+                    <pic:cNvPr id="0" name="Picture 21" descr="Microsoft announces mixed reality coming to Xbox One and Project Scorpio in  2018"/>
+                    <pic:cNvPicPr>
+                      <a:picLocks noChangeAspect="1" noChangeArrowheads="1"/>
+                    </pic:cNvPicPr>
+                  </pic:nvPicPr>
+                  <pic:blipFill>
+                    <a:blip r:embed="rId14" cstate="print">
+                      <a:extLst>
+                        <a:ext uri="{28A0092B-C50C-407E-A947-70E740481C1C}">
+                          <a14:useLocalDpi xmlns:a14="http://schemas.microsoft.com/office/drawing/2010/main" val="0"/>
+                        </a:ext>
+                      </a:extLst>
+                    </a:blip>
+                    <a:srcRect/>
+                    <a:stretch>
+                      <a:fillRect/>
+                    </a:stretch>
+                  </pic:blipFill>
+                  <pic:spPr bwMode="auto">
+                    <a:xfrm>
+                      <a:off x="0" y="0"/>
+                      <a:ext cx="4426604" cy="2492329"/>
+                    </a:xfrm>
+                    <a:prstGeom prst="rect">
+                      <a:avLst/>
+                    </a:prstGeom>
+                    <a:noFill/>
+                    <a:ln>
+                      <a:noFill/>
+                    </a:ln>
+                  </pic:spPr>
+                </pic:pic>
+              </a:graphicData>
+            </a:graphic>
+          </wp:inline>
+        </w:drawing>
+      </w:r>
     </w:p>
     <w:p>
       <w:pPr>

</xml_diff>

<commit_message>
TestMCI program in action
</commit_message>
<xml_diff>
--- a/24 ... Chapter 22 Sound and Music/Chapter 22 Sound and Music.docx
+++ b/24 ... Chapter 22 Sound and Music/Chapter 22 Sound and Music.docx
@@ -2146,7 +2146,43 @@
       <w:pPr>
         <w:pStyle w:val="Style1"/>
       </w:pPr>
-      <w:r>
+    </w:p>
+    <w:p>
+      <w:pPr>
+        <w:pStyle w:val="Style1"/>
+      </w:pPr>
+    </w:p>
+    <w:p>
+      <w:pPr>
+        <w:pStyle w:val="Style1"/>
+      </w:pPr>
+    </w:p>
+    <w:p>
+      <w:pPr>
+        <w:pStyle w:val="Style1"/>
+      </w:pPr>
+    </w:p>
+    <w:p>
+      <w:pPr>
+        <w:pStyle w:val="Style1"/>
+      </w:pPr>
+    </w:p>
+    <w:p>
+      <w:pPr>
+        <w:pStyle w:val="Style1"/>
+      </w:pPr>
+    </w:p>
+    <w:p>
+      <w:pPr>
+        <w:pStyle w:val="Style1"/>
+      </w:pPr>
+    </w:p>
+    <w:p>
+      <w:pPr>
+        <w:pStyle w:val="Style1"/>
+      </w:pPr>
+      <w:r>
+        <w:lastRenderedPageBreak/>
         <w:t>TESTMCI PROGRAM</w:t>
       </w:r>
     </w:p>
@@ -2158,7 +2194,6 @@
         <w:rPr>
           <w:noProof/>
         </w:rPr>
-        <w:lastRenderedPageBreak/>
         <w:drawing>
           <wp:inline distT="0" distB="0" distL="0" distR="0" wp14:anchorId="5A3DBF21" wp14:editId="2AF4C5D1">
             <wp:extent cx="5943600" cy="4107815"/>
@@ -2197,9 +2232,118 @@
       </w:r>
     </w:p>
     <w:p>
-      <w:pPr>
-        <w:pStyle w:val="Style1"/>
-      </w:pPr>
+      <w:r>
+        <w:t xml:space="preserve">The TESTMCI program is a C application that allows users to </w:t>
+      </w:r>
+      <w:r>
+        <w:rPr>
+          <w:color w:val="9933FF"/>
+        </w:rPr>
+        <w:t>interactively test and experiment with MCI (Media Control Interface) commands</w:t>
+      </w:r>
+      <w:r>
+        <w:t>. MCI commands are used to control multimedia devices and perform operations such as playing audio or video files.</w:t>
+      </w:r>
+    </w:p>
+    <w:p>
+      <w:r>
+        <w:t xml:space="preserve">The program provides a </w:t>
+      </w:r>
+      <w:r>
+        <w:rPr>
+          <w:color w:val="9933FF"/>
+        </w:rPr>
+        <w:t xml:space="preserve">simple graphical user interface (GUI) based on a modeless dialog box. </w:t>
+      </w:r>
+      <w:r>
+        <w:t>The main window of the program contains an edit box where users can enter MCI commands. When the user presses Enter or clicks the OK button, the program retrieves the command from the edit box and passes it to the mciSendString function.</w:t>
+      </w:r>
+    </w:p>
+    <w:p>
+      <w:r>
+        <w:t xml:space="preserve">The </w:t>
+      </w:r>
+      <w:r>
+        <w:rPr>
+          <w:color w:val="9933FF"/>
+        </w:rPr>
+        <w:t xml:space="preserve">mciSendString function </w:t>
+      </w:r>
+      <w:r>
+        <w:t>is a key function provided by the MCI API. It takes a command string as input and executes the specified MCI command. In the TESTMCI program, the command string is obtained from the edit box, and the result of the command execution is stored in a string buffer.</w:t>
+      </w:r>
+    </w:p>
+    <w:p>
+      <w:r>
+        <w:t xml:space="preserve">After executing the command, the </w:t>
+      </w:r>
+      <w:r>
+        <w:rPr>
+          <w:color w:val="9933FF"/>
+        </w:rPr>
+        <w:t xml:space="preserve">program displays the result in the "Return String" </w:t>
+      </w:r>
+      <w:r>
+        <w:t>section of the window. This can include information such as status messages or data returned by the MCI command.</w:t>
+      </w:r>
+    </w:p>
+    <w:p/>
+    <w:p>
+      <w:r>
+        <w:lastRenderedPageBreak/>
+        <w:t xml:space="preserve">Additionally, the </w:t>
+      </w:r>
+      <w:r>
+        <w:rPr>
+          <w:color w:val="9933FF"/>
+        </w:rPr>
+        <w:t xml:space="preserve">program retrieves the error code </w:t>
+      </w:r>
+      <w:r>
+        <w:t>returned by the mciSendString function. If an error occurs during the execution of the command, the error code is used with the mciGetErrorString function to obtain a textual description of the error. The error description is then displayed in the "Error String" section of the window.</w:t>
+      </w:r>
+    </w:p>
+    <w:p>
+      <w:r>
+        <w:t xml:space="preserve">The </w:t>
+      </w:r>
+      <w:r>
+        <w:rPr>
+          <w:color w:val="9933FF"/>
+        </w:rPr>
+        <w:t xml:space="preserve">program supports selecting multiple lines in the edit box. </w:t>
+      </w:r>
+      <w:r>
+        <w:t>If multiple lines are selected, each line is treated as a separate MCI command and executed sequentially. The program processes each line individually and displays the corresponding result and error description for each command.</w:t>
+      </w:r>
+    </w:p>
+    <w:p>
+      <w:r>
+        <w:t xml:space="preserve">The </w:t>
+      </w:r>
+      <w:r>
+        <w:rPr>
+          <w:color w:val="9933FF"/>
+        </w:rPr>
+        <w:t xml:space="preserve">program also includes a section for handling the MM_MCINOTIFY message. </w:t>
+      </w:r>
+      <w:r>
+        <w:t>This message is sent by the MCI subsystem to notify the application of changes in the status of multimedia devices or completion of asynchronous operations. The program enables or disables various controls in response to this message.</w:t>
+      </w:r>
+    </w:p>
+    <w:p>
+      <w:r>
+        <w:t xml:space="preserve">Overall, the </w:t>
+      </w:r>
+      <w:r>
+        <w:rPr>
+          <w:color w:val="9933FF"/>
+        </w:rPr>
+        <w:t xml:space="preserve">TESTMCI program </w:t>
+      </w:r>
+      <w:r>
+        <w:t>provides a convenient way for developers or users to experiment with MCI commands and observe their effects. It allows for interactive testing and troubleshooting of multimedia operations using the MCI API.</w:t>
+      </w:r>
     </w:p>
     <w:p>
       <w:pPr>

</xml_diff>